<commit_message>
complete CV content and enhance personal details
</commit_message>
<xml_diff>
--- a/downloads/kye-yeung-cv.docx
+++ b/downloads/kye-yeung-cv.docx
@@ -2,7 +2,7 @@
 <file path=word/document.xml><?xml version="1.0" encoding="utf-8"?>
 <w:document xmlns:w="http://schemas.openxmlformats.org/wordprocessingml/2006/main" xmlns:m="http://schemas.openxmlformats.org/officeDocument/2006/math" xmlns:r="http://schemas.openxmlformats.org/officeDocument/2006/relationships" xmlns:o="urn:schemas-microsoft-com:office:office" xmlns:v="urn:schemas-microsoft-com:vml" xmlns:w10="urn:schemas-microsoft-com:office:word" xmlns:a="http://schemas.openxmlformats.org/drawingml/2006/main" xmlns:pic="http://schemas.openxmlformats.org/drawingml/2006/picture" xmlns:wp="http://schemas.openxmlformats.org/drawingml/2006/wordprocessingDrawing">
   <w:body>
-    <w:bookmarkStart w:id="10" w:name="kye-yeung"/>
+    <w:bookmarkStart w:id="19" w:name="kye-yeung"/>
     <w:p>
       <w:pPr>
         <w:pStyle w:val="Heading1"/>
@@ -16,16 +16,95 @@
         <w:pStyle w:val="FirstParagraph"/>
       </w:pPr>
       <w:r>
-        <w:t xml:space="preserve">TODO: Complete CV content</w:t>
-      </w:r>
-    </w:p>
-    <w:bookmarkStart w:id="9" w:name="skills"/>
+        <w:rPr>
+          <w:b/>
+          <w:bCs/>
+        </w:rPr>
+        <w:t xml:space="preserve">Email:</w:t>
+      </w:r>
+      <w:r>
+        <w:t xml:space="preserve"> </w:t>
+      </w:r>
+      <w:r>
+        <w:t xml:space="preserve">yeung.kye@pm.me</w:t>
+      </w:r>
+      <w:r>
+        <w:br/>
+      </w:r>
+      <w:r>
+        <w:rPr>
+          <w:b/>
+          <w:bCs/>
+        </w:rPr>
+        <w:t xml:space="preserve">GitHub:</w:t>
+      </w:r>
+      <w:r>
+        <w:t xml:space="preserve"> </w:t>
+      </w:r>
+      <w:hyperlink r:id="rId9">
+        <w:r>
+          <w:rPr>
+            <w:rStyle w:val="Hyperlink"/>
+          </w:rPr>
+          <w:t xml:space="preserve">github.com/kyeung2</w:t>
+        </w:r>
+      </w:hyperlink>
+    </w:p>
+    <w:p>
+      <w:r>
+        <w:pict>
+          <v:rect style="width:0;height:1.5pt" o:hralign="center" o:hrstd="t" o:hr="t"/>
+        </w:pict>
+      </w:r>
+    </w:p>
+    <w:p>
+      <w:pPr>
+        <w:pStyle w:val="FirstParagraph"/>
+      </w:pPr>
+      <w:r>
+        <w:rPr>
+          <w:i/>
+          <w:iCs/>
+        </w:rPr>
+        <w:t xml:space="preserve">“If you can’t explain a concept to a young child, you don’t understand it yourself.”</w:t>
+      </w:r>
+    </w:p>
+    <w:p>
+      <w:pPr>
+        <w:pStyle w:val="BodyText"/>
+      </w:pPr>
+      <w:r>
+        <w:t xml:space="preserve">Experienced Software Engineer with a strong background in designing and implementing solutions using the Java stack. Guided by this principle, I strive to communicate with empathy, whether through my code or in collaboration with colleagues. Skilled in leading complex projects from inception to market, including API development and applying domain-driven design principles. Passionate about code stewardship, focusing on quality, maintainability, and ensuring the longevity of the codebase. Committed to fostering a positive working environment, mentoring, learning, and driving best practices. Dedicated to aligning technical solutions appropriate to business goals.</w:t>
+      </w:r>
+    </w:p>
+    <w:bookmarkStart w:id="15" w:name="professional-experience"/>
     <w:p>
       <w:pPr>
         <w:pStyle w:val="Heading2"/>
       </w:pPr>
       <w:r>
-        <w:t xml:space="preserve">Skills</w:t>
+        <w:t xml:space="preserve">Professional Experience</w:t>
+      </w:r>
+    </w:p>
+    <w:bookmarkStart w:id="10" w:name="product-engineer-wise-wise-platform"/>
+    <w:p>
+      <w:pPr>
+        <w:pStyle w:val="Heading3"/>
+      </w:pPr>
+      <w:r>
+        <w:t xml:space="preserve">Product Engineer – Wise (Wise Platform)</w:t>
+      </w:r>
+    </w:p>
+    <w:p>
+      <w:pPr>
+        <w:pStyle w:val="FirstParagraph"/>
+      </w:pPr>
+      <w:r>
+        <w:rPr>
+          <w:i/>
+          <w:iCs/>
+        </w:rPr>
+        <w:t xml:space="preserve">Apr 2022 – May 2024</w:t>
       </w:r>
     </w:p>
     <w:p>
@@ -37,7 +116,17 @@
         </w:numPr>
       </w:pPr>
       <w:r>
-        <w:t xml:space="preserve">Java</w:t>
+        <w:rPr>
+          <w:b/>
+          <w:bCs/>
+        </w:rPr>
+        <w:t xml:space="preserve">SWIFT Connector Product:</w:t>
+      </w:r>
+      <w:r>
+        <w:t xml:space="preserve"> </w:t>
+      </w:r>
+      <w:r>
+        <w:t xml:space="preserve">Key contributor in taking the greenfield project to market with the first partner bank. Designed and implemented the statements functionality, generating SWIFT MT950 messages by aggregating data from internal services. Shaped the product’s architecture by designing pluggable message format support and clarifying service responsibilities for future endpoints.</w:t>
       </w:r>
     </w:p>
     <w:p>
@@ -49,11 +138,642 @@
         </w:numPr>
       </w:pPr>
       <w:r>
-        <w:t xml:space="preserve">Kotlin</w:t>
-      </w:r>
-    </w:p>
-    <w:bookmarkEnd w:id="9"/>
+        <w:rPr>
+          <w:b/>
+          <w:bCs/>
+        </w:rPr>
+        <w:t xml:space="preserve">Edge Auth Automation:</w:t>
+      </w:r>
+      <w:r>
+        <w:t xml:space="preserve"> </w:t>
+      </w:r>
+      <w:r>
+        <w:t xml:space="preserve">Worked closely with the Public API team to streamline partner permission integrations through</w:t>
+      </w:r>
+      <w:r>
+        <w:t xml:space="preserve"> </w:t>
+      </w:r>
+      <w:r>
+        <w:t xml:space="preserve">“building blocks,”</w:t>
+      </w:r>
+      <w:r>
+        <w:t xml:space="preserve"> </w:t>
+      </w:r>
+      <w:r>
+        <w:t xml:space="preserve">replacing cumbersome SQL scripts with a unified internal API integrated into our back-office UI. This initiative led to a complete elimination of SQL misconfigurations and significantly accelerated onboarding time by reducing toil from multiple teams’ PRs and approvals to just a few button presses.</w:t>
+      </w:r>
+    </w:p>
+    <w:p>
+      <w:pPr>
+        <w:pStyle w:val="Compact"/>
+        <w:numPr>
+          <w:ilvl w:val="0"/>
+          <w:numId w:val="1001"/>
+        </w:numPr>
+      </w:pPr>
+      <w:r>
+        <w:rPr>
+          <w:b/>
+          <w:bCs/>
+        </w:rPr>
+        <w:t xml:space="preserve">Team Leadership &amp; Culture:</w:t>
+      </w:r>
+      <w:r>
+        <w:t xml:space="preserve"> </w:t>
+      </w:r>
+      <w:r>
+        <w:t xml:space="preserve">Maintained team productivity as the sole developer during a 3-month restructuring period, preventing project stagnation. Played a significant role in rebuilding the team by contributing extensively to the hiring process and mentoring new team members. Drove service baseline standards, achieving green census checks and consistency in repositories.</w:t>
+      </w:r>
+    </w:p>
+    <w:p>
+      <w:pPr>
+        <w:pStyle w:val="Compact"/>
+        <w:numPr>
+          <w:ilvl w:val="0"/>
+          <w:numId w:val="1001"/>
+        </w:numPr>
+      </w:pPr>
+      <w:r>
+        <w:rPr>
+          <w:b/>
+          <w:bCs/>
+        </w:rPr>
+        <w:t xml:space="preserve">API Governance:</w:t>
+      </w:r>
+      <w:r>
+        <w:t xml:space="preserve"> </w:t>
+      </w:r>
+      <w:r>
+        <w:t xml:space="preserve">Part of the nascent API Governance Guild, helping to define error contract standards with migration strategies to align internal and public APIs.</w:t>
+      </w:r>
+    </w:p>
+    <w:p>
+      <w:pPr>
+        <w:pStyle w:val="FirstParagraph"/>
+      </w:pPr>
+      <w:r>
+        <w:rPr>
+          <w:b/>
+          <w:bCs/>
+        </w:rPr>
+        <w:t xml:space="preserve">Tech Stack:</w:t>
+      </w:r>
+      <w:r>
+        <w:t xml:space="preserve"> </w:t>
+      </w:r>
+      <w:r>
+        <w:t xml:space="preserve">Java, Spring Boot, Kafka, Kubernetes, PostgreSQL, Docker, SWIFT messaging protocols</w:t>
+      </w:r>
+    </w:p>
     <w:bookmarkEnd w:id="10"/>
+    <w:bookmarkStart w:id="11" w:name="software-developer-babylon-health"/>
+    <w:p>
+      <w:pPr>
+        <w:pStyle w:val="Heading3"/>
+      </w:pPr>
+      <w:r>
+        <w:t xml:space="preserve">Software Developer – Babylon Health</w:t>
+      </w:r>
+    </w:p>
+    <w:p>
+      <w:pPr>
+        <w:pStyle w:val="FirstParagraph"/>
+      </w:pPr>
+      <w:r>
+        <w:rPr>
+          <w:i/>
+          <w:iCs/>
+        </w:rPr>
+        <w:t xml:space="preserve">Oct 2020 – Dec 2021</w:t>
+      </w:r>
+    </w:p>
+    <w:p>
+      <w:pPr>
+        <w:pStyle w:val="Compact"/>
+        <w:numPr>
+          <w:ilvl w:val="0"/>
+          <w:numId w:val="1002"/>
+        </w:numPr>
+      </w:pPr>
+      <w:r>
+        <w:rPr>
+          <w:b/>
+          <w:bCs/>
+        </w:rPr>
+        <w:t xml:space="preserve">Idempotent Kafka consumer:</w:t>
+      </w:r>
+      <w:r>
+        <w:t xml:space="preserve"> </w:t>
+      </w:r>
+      <w:r>
+        <w:t xml:space="preserve">Enhanced the BPU service to be an idempotent Kafka consumer by maintaining a window of processed events keyed on a domain specific key. Removed possibility of duplicated comms to users.</w:t>
+      </w:r>
+    </w:p>
+    <w:p>
+      <w:pPr>
+        <w:pStyle w:val="FirstParagraph"/>
+      </w:pPr>
+      <w:r>
+        <w:rPr>
+          <w:b/>
+          <w:bCs/>
+        </w:rPr>
+        <w:t xml:space="preserve">Tech Stack:</w:t>
+      </w:r>
+      <w:r>
+        <w:t xml:space="preserve"> </w:t>
+      </w:r>
+      <w:r>
+        <w:t xml:space="preserve">Java, Spring Boot, Kafka, GraphQL, DynamoDB, Protobuf</w:t>
+      </w:r>
+    </w:p>
+    <w:bookmarkEnd w:id="11"/>
+    <w:bookmarkStart w:id="12" w:name="X7229ccdb8a6348c6abf4304e6bdaf6e4ed50f67"/>
+    <w:p>
+      <w:pPr>
+        <w:pStyle w:val="Heading3"/>
+      </w:pPr>
+      <w:r>
+        <w:t xml:space="preserve">Software Consultant – Infinity Works (Contract)</w:t>
+      </w:r>
+    </w:p>
+    <w:p>
+      <w:pPr>
+        <w:pStyle w:val="FirstParagraph"/>
+      </w:pPr>
+      <w:r>
+        <w:rPr>
+          <w:i/>
+          <w:iCs/>
+        </w:rPr>
+        <w:t xml:space="preserve">Nov 2018 – Oct 2019</w:t>
+      </w:r>
+    </w:p>
+    <w:p>
+      <w:pPr>
+        <w:pStyle w:val="Compact"/>
+        <w:numPr>
+          <w:ilvl w:val="0"/>
+          <w:numId w:val="1003"/>
+        </w:numPr>
+      </w:pPr>
+      <w:r>
+        <w:rPr>
+          <w:b/>
+          <w:bCs/>
+        </w:rPr>
+        <w:t xml:space="preserve">GraphQL API:</w:t>
+      </w:r>
+      <w:r>
+        <w:t xml:space="preserve"> </w:t>
+      </w:r>
+      <w:r>
+        <w:t xml:space="preserve">Collaborated closely with the frontend team, rapidly iterating through API contract/GraphQL schemas decoupling respective workflows.</w:t>
+      </w:r>
+    </w:p>
+    <w:p>
+      <w:pPr>
+        <w:pStyle w:val="FirstParagraph"/>
+      </w:pPr>
+      <w:r>
+        <w:rPr>
+          <w:b/>
+          <w:bCs/>
+        </w:rPr>
+        <w:t xml:space="preserve">Tech Stack:</w:t>
+      </w:r>
+      <w:r>
+        <w:t xml:space="preserve"> </w:t>
+      </w:r>
+      <w:r>
+        <w:t xml:space="preserve">Typescript, NodeJS, GraphQL, AWS (Lambda, Dynamo)</w:t>
+      </w:r>
+    </w:p>
+    <w:bookmarkEnd w:id="12"/>
+    <w:bookmarkStart w:id="13" w:name="software-engineer-eurostar-contract"/>
+    <w:p>
+      <w:pPr>
+        <w:pStyle w:val="Heading3"/>
+      </w:pPr>
+      <w:r>
+        <w:t xml:space="preserve">Software Engineer – Eurostar (Contract)</w:t>
+      </w:r>
+    </w:p>
+    <w:p>
+      <w:pPr>
+        <w:pStyle w:val="FirstParagraph"/>
+      </w:pPr>
+      <w:r>
+        <w:rPr>
+          <w:i/>
+          <w:iCs/>
+        </w:rPr>
+        <w:t xml:space="preserve">Mar 2014 – Jul 2018</w:t>
+      </w:r>
+    </w:p>
+    <w:p>
+      <w:pPr>
+        <w:pStyle w:val="Compact"/>
+        <w:numPr>
+          <w:ilvl w:val="0"/>
+          <w:numId w:val="1004"/>
+        </w:numPr>
+      </w:pPr>
+      <w:r>
+        <w:rPr>
+          <w:b/>
+          <w:bCs/>
+        </w:rPr>
+        <w:t xml:space="preserve">Eurostar’s First public API:</w:t>
+      </w:r>
+      <w:r>
+        <w:t xml:space="preserve"> </w:t>
+      </w:r>
+      <w:r>
+        <w:t xml:space="preserve">Owned the ETAP service from design to public release. It is responsible for online check-in and ticketing. A RESTful API consumed by eurostar.com and partner providers.</w:t>
+      </w:r>
+    </w:p>
+    <w:p>
+      <w:pPr>
+        <w:pStyle w:val="FirstParagraph"/>
+      </w:pPr>
+      <w:r>
+        <w:rPr>
+          <w:b/>
+          <w:bCs/>
+        </w:rPr>
+        <w:t xml:space="preserve">Tech Stack:</w:t>
+      </w:r>
+      <w:r>
+        <w:t xml:space="preserve"> </w:t>
+      </w:r>
+      <w:r>
+        <w:t xml:space="preserve">Java, Spring Boot, Hystrix, Feign, Redis, AWS S3, Redis, Liquibase</w:t>
+      </w:r>
+    </w:p>
+    <w:bookmarkEnd w:id="13"/>
+    <w:bookmarkStart w:id="14" w:name="older-roles"/>
+    <w:p>
+      <w:pPr>
+        <w:pStyle w:val="Heading3"/>
+      </w:pPr>
+      <w:r>
+        <w:t xml:space="preserve">Older Roles</w:t>
+      </w:r>
+    </w:p>
+    <w:p>
+      <w:pPr>
+        <w:pStyle w:val="FirstParagraph"/>
+      </w:pPr>
+      <w:r>
+        <w:rPr>
+          <w:i/>
+          <w:iCs/>
+        </w:rPr>
+        <w:t xml:space="preserve">Aug 2005 – Mar 2014</w:t>
+      </w:r>
+    </w:p>
+    <w:p>
+      <w:pPr>
+        <w:pStyle w:val="Compact"/>
+        <w:numPr>
+          <w:ilvl w:val="0"/>
+          <w:numId w:val="1005"/>
+        </w:numPr>
+      </w:pPr>
+      <w:r>
+        <w:rPr>
+          <w:b/>
+          <w:bCs/>
+        </w:rPr>
+        <w:t xml:space="preserve">Nov 2012 – Mar 2014, Software Engineer – Thomas Cook.</w:t>
+      </w:r>
+      <w:r>
+        <w:t xml:space="preserve"> </w:t>
+      </w:r>
+      <w:r>
+        <w:t xml:space="preserve">Tech Stack: Java, Spring, Mule, MongoDB, MySQL, Tomcat.</w:t>
+      </w:r>
+    </w:p>
+    <w:p>
+      <w:pPr>
+        <w:pStyle w:val="Compact"/>
+        <w:numPr>
+          <w:ilvl w:val="0"/>
+          <w:numId w:val="1005"/>
+        </w:numPr>
+      </w:pPr>
+      <w:r>
+        <w:rPr>
+          <w:b/>
+          <w:bCs/>
+        </w:rPr>
+        <w:t xml:space="preserve">Nov 2011 – Oct 2012, Software Engineer – Anritsu (Contract).</w:t>
+      </w:r>
+      <w:r>
+        <w:t xml:space="preserve"> </w:t>
+      </w:r>
+      <w:r>
+        <w:t xml:space="preserve">Tech Stack: Java, Spring, Swing</w:t>
+      </w:r>
+    </w:p>
+    <w:p>
+      <w:pPr>
+        <w:pStyle w:val="Compact"/>
+        <w:numPr>
+          <w:ilvl w:val="0"/>
+          <w:numId w:val="1005"/>
+        </w:numPr>
+      </w:pPr>
+      <w:r>
+        <w:rPr>
+          <w:b/>
+          <w:bCs/>
+        </w:rPr>
+        <w:t xml:space="preserve">Aug 2005 – Nov 2011, Software Engineer – Green Hat.</w:t>
+      </w:r>
+      <w:r>
+        <w:t xml:space="preserve"> </w:t>
+      </w:r>
+      <w:r>
+        <w:t xml:space="preserve">Tech Stack: Java, Swing, XSLT, SOA, JMS</w:t>
+      </w:r>
+    </w:p>
+    <w:bookmarkEnd w:id="14"/>
+    <w:bookmarkEnd w:id="15"/>
+    <w:bookmarkStart w:id="16" w:name="education"/>
+    <w:p>
+      <w:pPr>
+        <w:pStyle w:val="Heading2"/>
+      </w:pPr>
+      <w:r>
+        <w:t xml:space="preserve">Education</w:t>
+      </w:r>
+    </w:p>
+    <w:p>
+      <w:pPr>
+        <w:pStyle w:val="Compact"/>
+        <w:numPr>
+          <w:ilvl w:val="0"/>
+          <w:numId w:val="1006"/>
+        </w:numPr>
+      </w:pPr>
+      <w:r>
+        <w:rPr>
+          <w:b/>
+          <w:bCs/>
+        </w:rPr>
+        <w:t xml:space="preserve">BSc – Queen Mary University</w:t>
+      </w:r>
+      <w:r>
+        <w:t xml:space="preserve"> </w:t>
+      </w:r>
+      <w:r>
+        <w:t xml:space="preserve">– 2000–2003 – Computer Science First Class Honours</w:t>
+      </w:r>
+    </w:p>
+    <w:p>
+      <w:pPr>
+        <w:pStyle w:val="Compact"/>
+        <w:numPr>
+          <w:ilvl w:val="0"/>
+          <w:numId w:val="1006"/>
+        </w:numPr>
+      </w:pPr>
+      <w:r>
+        <w:rPr>
+          <w:b/>
+          <w:bCs/>
+        </w:rPr>
+        <w:t xml:space="preserve">A-Level – Woodhouse College</w:t>
+      </w:r>
+      <w:r>
+        <w:t xml:space="preserve"> </w:t>
+      </w:r>
+      <w:r>
+        <w:t xml:space="preserve">– 1998–2000 – Biology B, Chemistry B, Mathematics B</w:t>
+      </w:r>
+    </w:p>
+    <w:bookmarkEnd w:id="16"/>
+    <w:bookmarkStart w:id="17" w:name="skills"/>
+    <w:p>
+      <w:pPr>
+        <w:pStyle w:val="Heading2"/>
+      </w:pPr>
+      <w:r>
+        <w:t xml:space="preserve">Skills</w:t>
+      </w:r>
+    </w:p>
+    <w:p>
+      <w:pPr>
+        <w:pStyle w:val="Compact"/>
+        <w:numPr>
+          <w:ilvl w:val="0"/>
+          <w:numId w:val="1007"/>
+        </w:numPr>
+      </w:pPr>
+      <w:r>
+        <w:rPr>
+          <w:b/>
+          <w:bCs/>
+        </w:rPr>
+        <w:t xml:space="preserve">Languages:</w:t>
+      </w:r>
+      <w:r>
+        <w:t xml:space="preserve"> </w:t>
+      </w:r>
+      <w:r>
+        <w:t xml:space="preserve">Java, Kotlin, TypeScript, JavaScript</w:t>
+      </w:r>
+    </w:p>
+    <w:p>
+      <w:pPr>
+        <w:pStyle w:val="Compact"/>
+        <w:numPr>
+          <w:ilvl w:val="0"/>
+          <w:numId w:val="1007"/>
+        </w:numPr>
+      </w:pPr>
+      <w:r>
+        <w:rPr>
+          <w:b/>
+          <w:bCs/>
+        </w:rPr>
+        <w:t xml:space="preserve">Frameworks:</w:t>
+      </w:r>
+      <w:r>
+        <w:t xml:space="preserve"> </w:t>
+      </w:r>
+      <w:r>
+        <w:t xml:space="preserve">Spring Boot, Spring Framework</w:t>
+      </w:r>
+    </w:p>
+    <w:p>
+      <w:pPr>
+        <w:pStyle w:val="Compact"/>
+        <w:numPr>
+          <w:ilvl w:val="0"/>
+          <w:numId w:val="1007"/>
+        </w:numPr>
+      </w:pPr>
+      <w:r>
+        <w:rPr>
+          <w:b/>
+          <w:bCs/>
+        </w:rPr>
+        <w:t xml:space="preserve">Messaging:</w:t>
+      </w:r>
+      <w:r>
+        <w:t xml:space="preserve"> </w:t>
+      </w:r>
+      <w:r>
+        <w:t xml:space="preserve">Kafka, JMS</w:t>
+      </w:r>
+    </w:p>
+    <w:p>
+      <w:pPr>
+        <w:pStyle w:val="Compact"/>
+        <w:numPr>
+          <w:ilvl w:val="0"/>
+          <w:numId w:val="1007"/>
+        </w:numPr>
+      </w:pPr>
+      <w:r>
+        <w:rPr>
+          <w:b/>
+          <w:bCs/>
+        </w:rPr>
+        <w:t xml:space="preserve">Databases:</w:t>
+      </w:r>
+      <w:r>
+        <w:t xml:space="preserve"> </w:t>
+      </w:r>
+      <w:r>
+        <w:t xml:space="preserve">PostgreSQL, MongoDB, MySQL, DynamoDB, Redis</w:t>
+      </w:r>
+    </w:p>
+    <w:p>
+      <w:pPr>
+        <w:pStyle w:val="Compact"/>
+        <w:numPr>
+          <w:ilvl w:val="0"/>
+          <w:numId w:val="1007"/>
+        </w:numPr>
+      </w:pPr>
+      <w:r>
+        <w:rPr>
+          <w:b/>
+          <w:bCs/>
+        </w:rPr>
+        <w:t xml:space="preserve">Cloud &amp; Infrastructure:</w:t>
+      </w:r>
+      <w:r>
+        <w:t xml:space="preserve"> </w:t>
+      </w:r>
+      <w:r>
+        <w:t xml:space="preserve">AWS (Lambda, S3, DynamoDB), Kubernetes, Docker</w:t>
+      </w:r>
+    </w:p>
+    <w:p>
+      <w:pPr>
+        <w:pStyle w:val="Compact"/>
+        <w:numPr>
+          <w:ilvl w:val="0"/>
+          <w:numId w:val="1007"/>
+        </w:numPr>
+      </w:pPr>
+      <w:r>
+        <w:rPr>
+          <w:b/>
+          <w:bCs/>
+        </w:rPr>
+        <w:t xml:space="preserve">API Technologies:</w:t>
+      </w:r>
+      <w:r>
+        <w:t xml:space="preserve"> </w:t>
+      </w:r>
+      <w:r>
+        <w:t xml:space="preserve">REST, GraphQL, SWIFT messaging protocols</w:t>
+      </w:r>
+    </w:p>
+    <w:p>
+      <w:pPr>
+        <w:pStyle w:val="Compact"/>
+        <w:numPr>
+          <w:ilvl w:val="0"/>
+          <w:numId w:val="1007"/>
+        </w:numPr>
+      </w:pPr>
+      <w:r>
+        <w:rPr>
+          <w:b/>
+          <w:bCs/>
+        </w:rPr>
+        <w:t xml:space="preserve">Tools:</w:t>
+      </w:r>
+      <w:r>
+        <w:t xml:space="preserve"> </w:t>
+      </w:r>
+      <w:r>
+        <w:t xml:space="preserve">Hystrix, Feign, Liquibase, Protobuf</w:t>
+      </w:r>
+    </w:p>
+    <w:bookmarkEnd w:id="17"/>
+    <w:bookmarkStart w:id="18" w:name="interests"/>
+    <w:p>
+      <w:pPr>
+        <w:pStyle w:val="Heading2"/>
+      </w:pPr>
+      <w:r>
+        <w:t xml:space="preserve">Interests</w:t>
+      </w:r>
+    </w:p>
+    <w:p>
+      <w:pPr>
+        <w:pStyle w:val="Compact"/>
+        <w:numPr>
+          <w:ilvl w:val="0"/>
+          <w:numId w:val="1008"/>
+        </w:numPr>
+      </w:pPr>
+      <w:r>
+        <w:rPr>
+          <w:b/>
+          <w:bCs/>
+        </w:rPr>
+        <w:t xml:space="preserve">Climbing:</w:t>
+      </w:r>
+      <w:r>
+        <w:t xml:space="preserve"> </w:t>
+      </w:r>
+      <w:r>
+        <w:t xml:space="preserve">Enthusiastic climber who values the sense of achievement and strong community bonds it brings. I enjoy taking climbing trips with friends whenever the opportunity arises, embracing the relaxed atmosphere and camaraderie it fosters.</w:t>
+      </w:r>
+    </w:p>
+    <w:p>
+      <w:pPr>
+        <w:pStyle w:val="Compact"/>
+        <w:numPr>
+          <w:ilvl w:val="0"/>
+          <w:numId w:val="1008"/>
+        </w:numPr>
+      </w:pPr>
+      <w:r>
+        <w:rPr>
+          <w:b/>
+          <w:bCs/>
+        </w:rPr>
+        <w:t xml:space="preserve">Cultural Experiences:</w:t>
+      </w:r>
+      <w:r>
+        <w:t xml:space="preserve"> </w:t>
+      </w:r>
+      <w:r>
+        <w:t xml:space="preserve">I love learning new things such as Tango and have a keen interest in languages, particularly Spanish and Mandarin. Recently, I fulfilled a childhood dream of training Muay Thai in Northern Thailand. Engaging with different cultures through language, martial arts, and dance enriches my perspective and fuels my drive to grow.</w:t>
+      </w:r>
+    </w:p>
+    <w:bookmarkEnd w:id="18"/>
+    <w:bookmarkEnd w:id="19"/>
     <w:sectPr>
       <w:footnotePr>
         <w:numRestart w:val="eachSect"/>
@@ -271,6 +991,27 @@
     <w:abstractNumId w:val="990"/>
   </w:num>
   <w:num w:numId="1001">
+    <w:abstractNumId w:val="991"/>
+  </w:num>
+  <w:num w:numId="1002">
+    <w:abstractNumId w:val="991"/>
+  </w:num>
+  <w:num w:numId="1003">
+    <w:abstractNumId w:val="991"/>
+  </w:num>
+  <w:num w:numId="1004">
+    <w:abstractNumId w:val="991"/>
+  </w:num>
+  <w:num w:numId="1005">
+    <w:abstractNumId w:val="991"/>
+  </w:num>
+  <w:num w:numId="1006">
+    <w:abstractNumId w:val="991"/>
+  </w:num>
+  <w:num w:numId="1007">
+    <w:abstractNumId w:val="991"/>
+  </w:num>
+  <w:num w:numId="1008">
     <w:abstractNumId w:val="991"/>
   </w:num>
 </w:numbering>

</xml_diff>

<commit_message>
refactor CV content for clarity and detail enhancement
</commit_message>
<xml_diff>
--- a/downloads/kye-yeung-cv.docx
+++ b/downloads/kye-yeung-cv.docx
@@ -2,7 +2,7 @@
 <file path=word/document.xml><?xml version="1.0" encoding="utf-8"?>
 <w:document xmlns:w="http://schemas.openxmlformats.org/wordprocessingml/2006/main" xmlns:m="http://schemas.openxmlformats.org/officeDocument/2006/math" xmlns:r="http://schemas.openxmlformats.org/officeDocument/2006/relationships" xmlns:o="urn:schemas-microsoft-com:office:office" xmlns:v="urn:schemas-microsoft-com:vml" xmlns:w10="urn:schemas-microsoft-com:office:word" xmlns:a="http://schemas.openxmlformats.org/drawingml/2006/main" xmlns:pic="http://schemas.openxmlformats.org/drawingml/2006/picture" xmlns:wp="http://schemas.openxmlformats.org/drawingml/2006/wordprocessingDrawing">
   <w:body>
-    <w:bookmarkStart w:id="18" w:name="kye-yeung"/>
+    <w:bookmarkStart w:id="16" w:name="kye-yeung"/>
     <w:p>
       <w:pPr>
         <w:pStyle w:val="Heading1"/>
@@ -35,10 +35,10 @@
         <w:pStyle w:val="BodyText"/>
       </w:pPr>
       <w:r>
-        <w:t xml:space="preserve">Experienced Software Engineer with a strong background in designing and implementing solutions using the Java stack. Guided by this principle, I strive to communicate with empathy, whether through my code or in collaboration with colleagues. Skilled in leading complex projects from inception to market, including API development and applying domain-driven design principles. Passionate about code stewardship, focusing on quality, maintainability, and ensuring the longevity of the codebase. Committed to fostering a positive working environment, mentoring, learning, and driving best practices. Dedicated to aligning technical solutions appropriate to business goals.</w:t>
-      </w:r>
-    </w:p>
-    <w:bookmarkStart w:id="14" w:name="professional-experience"/>
+        <w:t xml:space="preserve">Experienced hands-on Engineer with a strong background in designing and delivering scalable backend systems. Guided by this principle, I strive to communicate with empathy, whether through my code or in collaboration with colleagues. Skilled in leading complex projects from inception to market, including API development and applying domain-driven design principles. Passionate about code stewardship, focusing on quality, maintainability, and ensuring the longevity of the codebase. Committed to fostering a positive working environment, mentoring, learning, and driving best practices. Dedicated to aligning technical solutions with business goals.</w:t>
+      </w:r>
+    </w:p>
+    <w:bookmarkStart w:id="12" w:name="professional-experience"/>
     <w:p>
       <w:pPr>
         <w:pStyle w:val="Heading2"/>
@@ -47,13 +47,13 @@
         <w:t xml:space="preserve">Professional Experience</w:t>
       </w:r>
     </w:p>
-    <w:bookmarkStart w:id="9" w:name="product-engineer-wise-wise-platform"/>
+    <w:bookmarkStart w:id="9" w:name="X62e0438437b17d13fb0a1d99952e5fad04df885"/>
     <w:p>
       <w:pPr>
         <w:pStyle w:val="Heading3"/>
       </w:pPr>
       <w:r>
-        <w:t xml:space="preserve">Product Engineer – Wise (Wise Platform)</w:t>
+        <w:t xml:space="preserve">VP, Lead Software Engineer – JPMorgan Chase (Payments)</w:t>
       </w:r>
     </w:p>
     <w:p>
@@ -65,7 +65,7 @@
           <w:i/>
           <w:iCs/>
         </w:rPr>
-        <w:t xml:space="preserve">Apr 2022 – May 2024</w:t>
+        <w:t xml:space="preserve">Jan 2025 – Present</w:t>
       </w:r>
     </w:p>
     <w:p>
@@ -81,13 +81,66 @@
           <w:b/>
           <w:bCs/>
         </w:rPr>
-        <w:t xml:space="preserve">SWIFT Connector Product:</w:t>
-      </w:r>
-      <w:r>
-        <w:t xml:space="preserve"> </w:t>
-      </w:r>
-      <w:r>
-        <w:t xml:space="preserve">Key contributor in taking the greenfield project to market with the first partner bank. Designed and implemented the statements functionality, generating SWIFT MT950 messages by aggregating data from internal services. Shaped the product’s architecture by designing pluggable message format support and clarifying service responsibilities for future endpoints.</w:t>
+        <w:t xml:space="preserve">Payments Core Services:</w:t>
+      </w:r>
+    </w:p>
+    <w:p>
+      <w:pPr>
+        <w:pStyle w:val="Compact"/>
+        <w:numPr>
+          <w:ilvl w:val="1"/>
+          <w:numId w:val="1002"/>
+        </w:numPr>
+      </w:pPr>
+      <w:r>
+        <w:rPr>
+          <w:b/>
+          <w:bCs/>
+        </w:rPr>
+        <w:t xml:space="preserve">Log Redaction Framework:</w:t>
+      </w:r>
+      <w:r>
+        <w:t xml:space="preserve"> </w:t>
+      </w:r>
+      <w:r>
+        <w:t xml:space="preserve">Leading the design and implementation of a holistic log redaction solution across all payments services. Developed infrastructure-level redaction pipelines and application-level</w:t>
+      </w:r>
+      <w:r>
+        <w:t xml:space="preserve"> </w:t>
+      </w:r>
+      <w:r>
+        <w:rPr>
+          <w:rStyle w:val="VerbatimChar"/>
+        </w:rPr>
+        <w:t xml:space="preserve">@Redacted</w:t>
+      </w:r>
+      <w:r>
+        <w:t xml:space="preserve"> </w:t>
+      </w:r>
+      <w:r>
+        <w:t xml:space="preserve">annotations in Kotlin, providing defense-in-depth for PII and financial data protection.</w:t>
+      </w:r>
+    </w:p>
+    <w:p>
+      <w:pPr>
+        <w:pStyle w:val="Compact"/>
+        <w:numPr>
+          <w:ilvl w:val="1"/>
+          <w:numId w:val="1002"/>
+        </w:numPr>
+      </w:pPr>
+      <w:r>
+        <w:rPr>
+          <w:b/>
+          <w:bCs/>
+        </w:rPr>
+        <w:t xml:space="preserve">Service Resilience Patterns:</w:t>
+      </w:r>
+      <w:r>
+        <w:t xml:space="preserve"> </w:t>
+      </w:r>
+      <w:r>
+        <w:t xml:space="preserve">Architecting resilience patterns for service-to-service communication, focusing on circuit breakers, retry strategies, and graceful degradation to improve system reliability and fault tolerance.</w:t>
       </w:r>
     </w:p>
     <w:p>
@@ -103,25 +156,13 @@
           <w:b/>
           <w:bCs/>
         </w:rPr>
-        <w:t xml:space="preserve">Edge Auth Automation:</w:t>
-      </w:r>
-      <w:r>
-        <w:t xml:space="preserve"> </w:t>
-      </w:r>
-      <w:r>
-        <w:t xml:space="preserve">Worked closely with the Public API team to streamline partner permission integrations through</w:t>
-      </w:r>
-      <w:r>
-        <w:t xml:space="preserve"> </w:t>
-      </w:r>
-      <w:r>
-        <w:t xml:space="preserve">“building blocks,”</w:t>
-      </w:r>
-      <w:r>
-        <w:t xml:space="preserve"> </w:t>
-      </w:r>
-      <w:r>
-        <w:t xml:space="preserve">replacing cumbersome SQL scripts with a unified internal API integrated into our back-office UI. This initiative led to a complete elimination of SQL misconfigurations and significantly accelerated onboarding time by reducing toil from multiple teams’ PRs and approvals to just a few button presses.</w:t>
+        <w:t xml:space="preserve">Observability Working Group:</w:t>
+      </w:r>
+      <w:r>
+        <w:t xml:space="preserve"> </w:t>
+      </w:r>
+      <w:r>
+        <w:t xml:space="preserve">Contributing to the payments organization’s observability strategy using Grafana Cloud, OpenTelemetry, and Grafana Alloy. Building comprehensive dashboards and alerts leveraging metrics, distributed tracing, and logs to improve system visibility and incident response times across multiple teams.</w:t>
       </w:r>
     </w:p>
     <w:p>
@@ -137,35 +178,13 @@
           <w:b/>
           <w:bCs/>
         </w:rPr>
-        <w:t xml:space="preserve">Team Leadership &amp; Culture:</w:t>
-      </w:r>
-      <w:r>
-        <w:t xml:space="preserve"> </w:t>
-      </w:r>
-      <w:r>
-        <w:t xml:space="preserve">Maintained team productivity as the sole developer during a 3-month restructuring period, preventing project stagnation. Played a significant role in rebuilding the team by contributing extensively to the hiring process and mentoring new team members. Drove service baseline standards, achieving green census checks and consistency in repositories.</w:t>
-      </w:r>
-    </w:p>
-    <w:p>
-      <w:pPr>
-        <w:pStyle w:val="Compact"/>
-        <w:numPr>
-          <w:ilvl w:val="0"/>
-          <w:numId w:val="1001"/>
-        </w:numPr>
-      </w:pPr>
-      <w:r>
-        <w:rPr>
-          <w:b/>
-          <w:bCs/>
-        </w:rPr>
-        <w:t xml:space="preserve">API Governance:</w:t>
-      </w:r>
-      <w:r>
-        <w:t xml:space="preserve"> </w:t>
-      </w:r>
-      <w:r>
-        <w:t xml:space="preserve">Part of the nascent API Governance Guild, helping to define error contract standards with migration strategies to align internal and public APIs.</w:t>
+        <w:t xml:space="preserve">Cross-Team Collaboration:</w:t>
+      </w:r>
+      <w:r>
+        <w:t xml:space="preserve"> </w:t>
+      </w:r>
+      <w:r>
+        <w:t xml:space="preserve">Working across multiple teams and platform-wide initiatives, contributing to Helm chart standardization and deployment practices to improve consistency and reduce operational overhead.</w:t>
       </w:r>
     </w:p>
     <w:p>
@@ -183,17 +202,17 @@
         <w:t xml:space="preserve"> </w:t>
       </w:r>
       <w:r>
-        <w:t xml:space="preserve">Java, Spring Boot, Kafka, Kubernetes, PostgreSQL, Docker, SWIFT messaging protocols</w:t>
+        <w:t xml:space="preserve">Kotlin, Java, Kubernetes, Helm, Grafana Cloud, OpenTelemetry, Grafana Alloy</w:t>
       </w:r>
     </w:p>
     <w:bookmarkEnd w:id="9"/>
-    <w:bookmarkStart w:id="10" w:name="software-developer-babylon-health"/>
+    <w:bookmarkStart w:id="10" w:name="product-engineer-wise-wise-platform"/>
     <w:p>
       <w:pPr>
         <w:pStyle w:val="Heading3"/>
       </w:pPr>
       <w:r>
-        <w:t xml:space="preserve">Software Developer – Babylon Health</w:t>
+        <w:t xml:space="preserve">Product Engineer – Wise (Wise Platform)</w:t>
       </w:r>
     </w:p>
     <w:p>
@@ -205,69 +224,15 @@
           <w:i/>
           <w:iCs/>
         </w:rPr>
-        <w:t xml:space="preserve">Oct 2020 – Dec 2021</w:t>
-      </w:r>
-    </w:p>
-    <w:p>
-      <w:pPr>
-        <w:pStyle w:val="Compact"/>
-        <w:numPr>
-          <w:ilvl w:val="0"/>
-          <w:numId w:val="1002"/>
-        </w:numPr>
-      </w:pPr>
-      <w:r>
-        <w:rPr>
-          <w:b/>
-          <w:bCs/>
-        </w:rPr>
-        <w:t xml:space="preserve">Idempotent Kafka consumer:</w:t>
-      </w:r>
-      <w:r>
-        <w:t xml:space="preserve"> </w:t>
-      </w:r>
-      <w:r>
-        <w:t xml:space="preserve">Enhanced the BPU service to be an idempotent Kafka consumer by maintaining a window of processed events keyed on a domain specific key. Removed possibility of duplicated comms to users.</w:t>
-      </w:r>
-    </w:p>
-    <w:p>
-      <w:pPr>
-        <w:pStyle w:val="FirstParagraph"/>
-      </w:pPr>
-      <w:r>
-        <w:rPr>
-          <w:b/>
-          <w:bCs/>
-        </w:rPr>
-        <w:t xml:space="preserve">Tech Stack:</w:t>
-      </w:r>
-      <w:r>
-        <w:t xml:space="preserve"> </w:t>
-      </w:r>
-      <w:r>
-        <w:t xml:space="preserve">Java, Spring Boot, Kafka, GraphQL, DynamoDB, Protobuf</w:t>
-      </w:r>
-    </w:p>
-    <w:bookmarkEnd w:id="10"/>
-    <w:bookmarkStart w:id="11" w:name="X7229ccdb8a6348c6abf4304e6bdaf6e4ed50f67"/>
-    <w:p>
-      <w:pPr>
-        <w:pStyle w:val="Heading3"/>
-      </w:pPr>
-      <w:r>
-        <w:t xml:space="preserve">Software Consultant – Infinity Works (Contract)</w:t>
-      </w:r>
-    </w:p>
-    <w:p>
-      <w:pPr>
-        <w:pStyle w:val="FirstParagraph"/>
-      </w:pPr>
-      <w:r>
-        <w:rPr>
-          <w:i/>
-          <w:iCs/>
-        </w:rPr>
-        <w:t xml:space="preserve">Nov 2018 – Oct 2019</w:t>
+        <w:t xml:space="preserve">Apr 2022 – May 2024</w:t>
+      </w:r>
+    </w:p>
+    <w:p>
+      <w:pPr>
+        <w:pStyle w:val="BodyText"/>
+      </w:pPr>
+      <w:r>
+        <w:t xml:space="preserve">Led platform initiatives for Wise’s banking-as-a-service product, taking greenfield projects to market and driving team productivity during organizational change.</w:t>
       </w:r>
     </w:p>
     <w:p>
@@ -283,13 +248,57 @@
           <w:b/>
           <w:bCs/>
         </w:rPr>
-        <w:t xml:space="preserve">GraphQL API:</w:t>
-      </w:r>
-      <w:r>
-        <w:t xml:space="preserve"> </w:t>
-      </w:r>
-      <w:r>
-        <w:t xml:space="preserve">Collaborated closely with the frontend team, rapidly iterating through API contract/GraphQL schemas decoupling respective workflows.</w:t>
+        <w:t xml:space="preserve">SWIFT Connector Product:</w:t>
+      </w:r>
+      <w:r>
+        <w:t xml:space="preserve"> </w:t>
+      </w:r>
+      <w:r>
+        <w:t xml:space="preserve">Key contributor in delivering the first partner bank integration. Designed and implemented statements functionality generating SWIFT MT950 messages and shaped the product’s pluggable architecture for future message format support.</w:t>
+      </w:r>
+    </w:p>
+    <w:p>
+      <w:pPr>
+        <w:pStyle w:val="Compact"/>
+        <w:numPr>
+          <w:ilvl w:val="0"/>
+          <w:numId w:val="1003"/>
+        </w:numPr>
+      </w:pPr>
+      <w:r>
+        <w:rPr>
+          <w:b/>
+          <w:bCs/>
+        </w:rPr>
+        <w:t xml:space="preserve">Edge Auth Automation:</w:t>
+      </w:r>
+      <w:r>
+        <w:t xml:space="preserve"> </w:t>
+      </w:r>
+      <w:r>
+        <w:t xml:space="preserve">Streamlined partner permission integrations by replacing SQL scripts with a unified internal API, eliminating misconfigurations and reducing onboarding time from multi-team PRs to a few button presses.</w:t>
+      </w:r>
+    </w:p>
+    <w:p>
+      <w:pPr>
+        <w:pStyle w:val="Compact"/>
+        <w:numPr>
+          <w:ilvl w:val="0"/>
+          <w:numId w:val="1003"/>
+        </w:numPr>
+      </w:pPr>
+      <w:r>
+        <w:rPr>
+          <w:b/>
+          <w:bCs/>
+        </w:rPr>
+        <w:t xml:space="preserve">Team Leadership:</w:t>
+      </w:r>
+      <w:r>
+        <w:t xml:space="preserve"> </w:t>
+      </w:r>
+      <w:r>
+        <w:t xml:space="preserve">Maintained productivity as sole developer during 3-month restructuring, then rebuilt the team through hiring and mentoring while driving service baseline standards.</w:t>
       </w:r>
     </w:p>
     <w:p>
@@ -307,29 +316,158 @@
         <w:t xml:space="preserve"> </w:t>
       </w:r>
       <w:r>
-        <w:t xml:space="preserve">Typescript, NodeJS, GraphQL, AWS (Lambda, Dynamo)</w:t>
-      </w:r>
-    </w:p>
-    <w:bookmarkEnd w:id="11"/>
-    <w:bookmarkStart w:id="12" w:name="software-engineer-eurostar-contract"/>
+        <w:t xml:space="preserve">Java, Spring Boot, Kafka, Kubernetes, PostgreSQL, Docker, SWIFT messaging protocols</w:t>
+      </w:r>
+    </w:p>
+    <w:bookmarkEnd w:id="10"/>
+    <w:bookmarkStart w:id="11" w:name="earlier-experience"/>
     <w:p>
       <w:pPr>
         <w:pStyle w:val="Heading3"/>
       </w:pPr>
       <w:r>
-        <w:t xml:space="preserve">Software Engineer – Eurostar (Contract)</w:t>
+        <w:t xml:space="preserve">Earlier Experience</w:t>
       </w:r>
     </w:p>
     <w:p>
       <w:pPr>
         <w:pStyle w:val="FirstParagraph"/>
       </w:pPr>
+      <w:r>
+        <w:rPr>
+          <w:b/>
+          <w:bCs/>
+        </w:rPr>
+        <w:t xml:space="preserve">Software Developer – Babylon Health</w:t>
+      </w:r>
+      <w:r>
+        <w:t xml:space="preserve"> </w:t>
+      </w:r>
       <w:r>
         <w:rPr>
           <w:i/>
           <w:iCs/>
         </w:rPr>
-        <w:t xml:space="preserve">Mar 2014 – Jul 2018</w:t>
+        <w:t xml:space="preserve">(Oct 2020 – Dec 2021)</w:t>
+      </w:r>
+      <w:r>
+        <w:br/>
+      </w:r>
+      <w:r>
+        <w:t xml:space="preserve">Enhanced BPU service to be an idempotent Kafka consumer, eliminating duplicated user communications.</w:t>
+      </w:r>
+    </w:p>
+    <w:p>
+      <w:pPr>
+        <w:pStyle w:val="BodyText"/>
+      </w:pPr>
+      <w:r>
+        <w:rPr>
+          <w:b/>
+          <w:bCs/>
+        </w:rPr>
+        <w:t xml:space="preserve">Software Consultant – Infinity Works (Contract)</w:t>
+      </w:r>
+      <w:r>
+        <w:t xml:space="preserve"> </w:t>
+      </w:r>
+      <w:r>
+        <w:rPr>
+          <w:i/>
+          <w:iCs/>
+        </w:rPr>
+        <w:t xml:space="preserve">(Nov 2018 – Oct 2019)</w:t>
+      </w:r>
+      <w:r>
+        <w:br/>
+      </w:r>
+      <w:r>
+        <w:t xml:space="preserve">Developed GraphQL APIs in close collaboration with frontend teams, rapidly iterating on API contracts.</w:t>
+      </w:r>
+    </w:p>
+    <w:p>
+      <w:pPr>
+        <w:pStyle w:val="BodyText"/>
+      </w:pPr>
+      <w:r>
+        <w:rPr>
+          <w:b/>
+          <w:bCs/>
+        </w:rPr>
+        <w:t xml:space="preserve">Software Engineer – Eurostar (Contract)</w:t>
+      </w:r>
+      <w:r>
+        <w:t xml:space="preserve"> </w:t>
+      </w:r>
+      <w:r>
+        <w:rPr>
+          <w:i/>
+          <w:iCs/>
+        </w:rPr>
+        <w:t xml:space="preserve">(Mar 2014 – Jul 2018)</w:t>
+      </w:r>
+      <w:r>
+        <w:br/>
+      </w:r>
+      <w:r>
+        <w:t xml:space="preserve">Owned ETAP service from design to public release - Eurostar’s first public API for online check-in and ticketing consumed by eurostar.com and partner providers.</w:t>
+      </w:r>
+    </w:p>
+    <w:p>
+      <w:pPr>
+        <w:pStyle w:val="BodyText"/>
+      </w:pPr>
+      <w:r>
+        <w:rPr>
+          <w:b/>
+          <w:bCs/>
+        </w:rPr>
+        <w:t xml:space="preserve">Earlier Roles</w:t>
+      </w:r>
+      <w:r>
+        <w:t xml:space="preserve"> </w:t>
+      </w:r>
+      <w:r>
+        <w:rPr>
+          <w:i/>
+          <w:iCs/>
+        </w:rPr>
+        <w:t xml:space="preserve">(Aug 2005 – Mar 2014)</w:t>
+      </w:r>
+      <w:r>
+        <w:br/>
+      </w:r>
+      <w:r>
+        <w:t xml:space="preserve">Software Engineer roles at Thomas Cook, Anritsu, and Green Hat, building enterprise applications with Java, Spring, and SOA technologies.</w:t>
+      </w:r>
+    </w:p>
+    <w:p>
+      <w:pPr>
+        <w:pStyle w:val="BodyText"/>
+      </w:pPr>
+      <w:r>
+        <w:rPr>
+          <w:b/>
+          <w:bCs/>
+        </w:rPr>
+        <w:t xml:space="preserve">Tech Stack:</w:t>
+      </w:r>
+      <w:r>
+        <w:t xml:space="preserve"> </w:t>
+      </w:r>
+      <w:r>
+        <w:t xml:space="preserve">Java, Spring Boot, Hystrix, Feign, Redis, AWS S3, Liquibase</w:t>
+      </w:r>
+    </w:p>
+    <w:bookmarkEnd w:id="11"/>
+    <w:bookmarkEnd w:id="12"/>
+    <w:bookmarkStart w:id="13" w:name="education"/>
+    <w:p>
+      <w:pPr>
+        <w:pStyle w:val="Heading2"/>
+      </w:pPr>
+      <w:r>
+        <w:t xml:space="preserve">Education</w:t>
       </w:r>
     </w:p>
     <w:p>
@@ -345,53 +483,45 @@
           <w:b/>
           <w:bCs/>
         </w:rPr>
-        <w:t xml:space="preserve">Eurostar’s First public API:</w:t>
-      </w:r>
-      <w:r>
-        <w:t xml:space="preserve"> </w:t>
-      </w:r>
-      <w:r>
-        <w:t xml:space="preserve">Owned the ETAP service from design to public release. It is responsible for online check-in and ticketing. A RESTful API consumed by eurostar.com and partner providers.</w:t>
-      </w:r>
-    </w:p>
-    <w:p>
-      <w:pPr>
-        <w:pStyle w:val="FirstParagraph"/>
-      </w:pPr>
-      <w:r>
-        <w:rPr>
-          <w:b/>
-          <w:bCs/>
-        </w:rPr>
-        <w:t xml:space="preserve">Tech Stack:</w:t>
-      </w:r>
-      <w:r>
-        <w:t xml:space="preserve"> </w:t>
-      </w:r>
-      <w:r>
-        <w:t xml:space="preserve">Java, Spring Boot, Hystrix, Feign, Redis, AWS S3, Redis, Liquibase</w:t>
-      </w:r>
-    </w:p>
-    <w:bookmarkEnd w:id="12"/>
-    <w:bookmarkStart w:id="13" w:name="older-roles"/>
-    <w:p>
-      <w:pPr>
-        <w:pStyle w:val="Heading3"/>
-      </w:pPr>
-      <w:r>
-        <w:t xml:space="preserve">Older Roles</w:t>
-      </w:r>
-    </w:p>
-    <w:p>
-      <w:pPr>
-        <w:pStyle w:val="FirstParagraph"/>
-      </w:pPr>
-      <w:r>
-        <w:rPr>
-          <w:i/>
-          <w:iCs/>
-        </w:rPr>
-        <w:t xml:space="preserve">Aug 2005 – Mar 2014</w:t>
+        <w:t xml:space="preserve">BSc – Queen Mary University</w:t>
+      </w:r>
+      <w:r>
+        <w:t xml:space="preserve"> </w:t>
+      </w:r>
+      <w:r>
+        <w:t xml:space="preserve">– 2000–2003 – Computer Science First Class Honours</w:t>
+      </w:r>
+    </w:p>
+    <w:p>
+      <w:pPr>
+        <w:pStyle w:val="Compact"/>
+        <w:numPr>
+          <w:ilvl w:val="0"/>
+          <w:numId w:val="1004"/>
+        </w:numPr>
+      </w:pPr>
+      <w:r>
+        <w:rPr>
+          <w:b/>
+          <w:bCs/>
+        </w:rPr>
+        <w:t xml:space="preserve">A-Level – Woodhouse College</w:t>
+      </w:r>
+      <w:r>
+        <w:t xml:space="preserve"> </w:t>
+      </w:r>
+      <w:r>
+        <w:t xml:space="preserve">– 1998–2000 – Biology B, Chemistry B, Mathematics B</w:t>
+      </w:r>
+    </w:p>
+    <w:bookmarkEnd w:id="13"/>
+    <w:bookmarkStart w:id="14" w:name="skills"/>
+    <w:p>
+      <w:pPr>
+        <w:pStyle w:val="Heading2"/>
+      </w:pPr>
+      <w:r>
+        <w:t xml:space="preserve">Skills</w:t>
       </w:r>
     </w:p>
     <w:p>
@@ -407,13 +537,13 @@
           <w:b/>
           <w:bCs/>
         </w:rPr>
-        <w:t xml:space="preserve">Nov 2012 – Mar 2014, Software Engineer – Thomas Cook.</w:t>
-      </w:r>
-      <w:r>
-        <w:t xml:space="preserve"> </w:t>
-      </w:r>
-      <w:r>
-        <w:t xml:space="preserve">Tech Stack: Java, Spring, Mule, MongoDB, MySQL, Tomcat.</w:t>
+        <w:t xml:space="preserve">Languages:</w:t>
+      </w:r>
+      <w:r>
+        <w:t xml:space="preserve"> </w:t>
+      </w:r>
+      <w:r>
+        <w:t xml:space="preserve">Java, Kotlin, TypeScript, SQL</w:t>
       </w:r>
     </w:p>
     <w:p>
@@ -429,13 +559,13 @@
           <w:b/>
           <w:bCs/>
         </w:rPr>
-        <w:t xml:space="preserve">Nov 2011 – Oct 2012, Software Engineer – Anritsu (Contract).</w:t>
-      </w:r>
-      <w:r>
-        <w:t xml:space="preserve"> </w:t>
-      </w:r>
-      <w:r>
-        <w:t xml:space="preserve">Tech Stack: Java, Spring, Swing</w:t>
+        <w:t xml:space="preserve">Frameworks &amp; Libraries:</w:t>
+      </w:r>
+      <w:r>
+        <w:t xml:space="preserve"> </w:t>
+      </w:r>
+      <w:r>
+        <w:t xml:space="preserve">Spring Boot, Liquibase</w:t>
       </w:r>
     </w:p>
     <w:p>
@@ -451,24 +581,111 @@
           <w:b/>
           <w:bCs/>
         </w:rPr>
-        <w:t xml:space="preserve">Aug 2005 – Nov 2011, Software Engineer – Green Hat.</w:t>
-      </w:r>
-      <w:r>
-        <w:t xml:space="preserve"> </w:t>
-      </w:r>
-      <w:r>
-        <w:t xml:space="preserve">Tech Stack: Java, Swing, XSLT, SOA, JMS</w:t>
-      </w:r>
-    </w:p>
-    <w:bookmarkEnd w:id="13"/>
+        <w:t xml:space="preserve">Messaging:</w:t>
+      </w:r>
+      <w:r>
+        <w:t xml:space="preserve"> </w:t>
+      </w:r>
+      <w:r>
+        <w:t xml:space="preserve">Kafka</w:t>
+      </w:r>
+    </w:p>
+    <w:p>
+      <w:pPr>
+        <w:pStyle w:val="Compact"/>
+        <w:numPr>
+          <w:ilvl w:val="0"/>
+          <w:numId w:val="1005"/>
+        </w:numPr>
+      </w:pPr>
+      <w:r>
+        <w:rPr>
+          <w:b/>
+          <w:bCs/>
+        </w:rPr>
+        <w:t xml:space="preserve">Data:</w:t>
+      </w:r>
+      <w:r>
+        <w:t xml:space="preserve"> </w:t>
+      </w:r>
+      <w:r>
+        <w:t xml:space="preserve">PostgreSQL, CockroachDB, Redis</w:t>
+      </w:r>
+    </w:p>
+    <w:p>
+      <w:pPr>
+        <w:pStyle w:val="Compact"/>
+        <w:numPr>
+          <w:ilvl w:val="0"/>
+          <w:numId w:val="1005"/>
+        </w:numPr>
+      </w:pPr>
+      <w:r>
+        <w:rPr>
+          <w:b/>
+          <w:bCs/>
+        </w:rPr>
+        <w:t xml:space="preserve">Platform:</w:t>
+      </w:r>
+      <w:r>
+        <w:t xml:space="preserve"> </w:t>
+      </w:r>
+      <w:r>
+        <w:t xml:space="preserve">Kubernetes, Docker, Helm, AWS, GCP</w:t>
+      </w:r>
+    </w:p>
+    <w:p>
+      <w:pPr>
+        <w:pStyle w:val="Compact"/>
+        <w:numPr>
+          <w:ilvl w:val="0"/>
+          <w:numId w:val="1005"/>
+        </w:numPr>
+      </w:pPr>
+      <w:r>
+        <w:rPr>
+          <w:b/>
+          <w:bCs/>
+        </w:rPr>
+        <w:t xml:space="preserve">Observability:</w:t>
+      </w:r>
+      <w:r>
+        <w:t xml:space="preserve"> </w:t>
+      </w:r>
+      <w:r>
+        <w:t xml:space="preserve">Grafana (Cloud, Alloy), OpenTelemetry, Micrometer</w:t>
+      </w:r>
+    </w:p>
+    <w:p>
+      <w:pPr>
+        <w:pStyle w:val="Compact"/>
+        <w:numPr>
+          <w:ilvl w:val="0"/>
+          <w:numId w:val="1005"/>
+        </w:numPr>
+      </w:pPr>
+      <w:r>
+        <w:rPr>
+          <w:b/>
+          <w:bCs/>
+        </w:rPr>
+        <w:t xml:space="preserve">Integration:</w:t>
+      </w:r>
+      <w:r>
+        <w:t xml:space="preserve"> </w:t>
+      </w:r>
+      <w:r>
+        <w:t xml:space="preserve">REST, GraphQL, gRPC, SWIFT</w:t>
+      </w:r>
+    </w:p>
     <w:bookmarkEnd w:id="14"/>
-    <w:bookmarkStart w:id="15" w:name="education"/>
+    <w:bookmarkStart w:id="15" w:name="interests"/>
     <w:p>
       <w:pPr>
         <w:pStyle w:val="Heading2"/>
       </w:pPr>
       <w:r>
-        <w:t xml:space="preserve">Education</w:t>
+        <w:t xml:space="preserve">Interests</w:t>
       </w:r>
     </w:p>
     <w:p>
@@ -484,13 +701,13 @@
           <w:b/>
           <w:bCs/>
         </w:rPr>
-        <w:t xml:space="preserve">BSc – Queen Mary University</w:t>
-      </w:r>
-      <w:r>
-        <w:t xml:space="preserve"> </w:t>
-      </w:r>
-      <w:r>
-        <w:t xml:space="preserve">– 2000–2003 – Computer Science First Class Honours</w:t>
+        <w:t xml:space="preserve">Bouldering:</w:t>
+      </w:r>
+      <w:r>
+        <w:t xml:space="preserve"> </w:t>
+      </w:r>
+      <w:r>
+        <w:t xml:space="preserve">Enthusiastic climber who values both the sense of achievement and the strong community bonds the sport fosters.</w:t>
       </w:r>
     </w:p>
     <w:p>
@@ -506,23 +723,13 @@
           <w:b/>
           <w:bCs/>
         </w:rPr>
-        <w:t xml:space="preserve">A-Level – Woodhouse College</w:t>
-      </w:r>
-      <w:r>
-        <w:t xml:space="preserve"> </w:t>
-      </w:r>
-      <w:r>
-        <w:t xml:space="preserve">– 1998–2000 – Biology B, Chemistry B, Mathematics B</w:t>
-      </w:r>
-    </w:p>
-    <w:bookmarkEnd w:id="15"/>
-    <w:bookmarkStart w:id="16" w:name="skills"/>
-    <w:p>
-      <w:pPr>
-        <w:pStyle w:val="Heading2"/>
-      </w:pPr>
-      <w:r>
-        <w:t xml:space="preserve">Skills</w:t>
+        <w:t xml:space="preserve">Argentinian Tango:</w:t>
+      </w:r>
+      <w:r>
+        <w:t xml:space="preserve"> </w:t>
+      </w:r>
+      <w:r>
+        <w:t xml:space="preserve">A dance that cultivates connection, musicality and creative expression.</w:t>
       </w:r>
     </w:p>
     <w:p>
@@ -530,7 +737,7 @@
         <w:pStyle w:val="Compact"/>
         <w:numPr>
           <w:ilvl w:val="0"/>
-          <w:numId w:val="1007"/>
+          <w:numId w:val="1006"/>
         </w:numPr>
       </w:pPr>
       <w:r>
@@ -544,197 +751,11 @@
         <w:t xml:space="preserve"> </w:t>
       </w:r>
       <w:r>
-        <w:t xml:space="preserve">Java, Kotlin, TypeScript, JavaScript</w:t>
-      </w:r>
-    </w:p>
-    <w:p>
-      <w:pPr>
-        <w:pStyle w:val="Compact"/>
-        <w:numPr>
-          <w:ilvl w:val="0"/>
-          <w:numId w:val="1007"/>
-        </w:numPr>
-      </w:pPr>
-      <w:r>
-        <w:rPr>
-          <w:b/>
-          <w:bCs/>
-        </w:rPr>
-        <w:t xml:space="preserve">Frameworks:</w:t>
-      </w:r>
-      <w:r>
-        <w:t xml:space="preserve"> </w:t>
-      </w:r>
-      <w:r>
-        <w:t xml:space="preserve">Spring Boot, Spring Framework</w:t>
-      </w:r>
-    </w:p>
-    <w:p>
-      <w:pPr>
-        <w:pStyle w:val="Compact"/>
-        <w:numPr>
-          <w:ilvl w:val="0"/>
-          <w:numId w:val="1007"/>
-        </w:numPr>
-      </w:pPr>
-      <w:r>
-        <w:rPr>
-          <w:b/>
-          <w:bCs/>
-        </w:rPr>
-        <w:t xml:space="preserve">Messaging:</w:t>
-      </w:r>
-      <w:r>
-        <w:t xml:space="preserve"> </w:t>
-      </w:r>
-      <w:r>
-        <w:t xml:space="preserve">Kafka, JMS,</w:t>
-      </w:r>
-    </w:p>
-    <w:p>
-      <w:pPr>
-        <w:pStyle w:val="Compact"/>
-        <w:numPr>
-          <w:ilvl w:val="0"/>
-          <w:numId w:val="1007"/>
-        </w:numPr>
-      </w:pPr>
-      <w:r>
-        <w:rPr>
-          <w:b/>
-          <w:bCs/>
-        </w:rPr>
-        <w:t xml:space="preserve">Databases:</w:t>
-      </w:r>
-      <w:r>
-        <w:t xml:space="preserve"> </w:t>
-      </w:r>
-      <w:r>
-        <w:t xml:space="preserve">PostgreSQL, CockroachDB, Redis</w:t>
-      </w:r>
-    </w:p>
-    <w:p>
-      <w:pPr>
-        <w:pStyle w:val="Compact"/>
-        <w:numPr>
-          <w:ilvl w:val="0"/>
-          <w:numId w:val="1007"/>
-        </w:numPr>
-      </w:pPr>
-      <w:r>
-        <w:rPr>
-          <w:b/>
-          <w:bCs/>
-        </w:rPr>
-        <w:t xml:space="preserve">Cloud &amp; Infrastructure:</w:t>
-      </w:r>
-      <w:r>
-        <w:t xml:space="preserve"> </w:t>
-      </w:r>
-      <w:r>
-        <w:t xml:space="preserve">AWS, GCP, Kubernetes, Docker</w:t>
-      </w:r>
-    </w:p>
-    <w:p>
-      <w:pPr>
-        <w:pStyle w:val="Compact"/>
-        <w:numPr>
-          <w:ilvl w:val="0"/>
-          <w:numId w:val="1007"/>
-        </w:numPr>
-      </w:pPr>
-      <w:r>
-        <w:rPr>
-          <w:b/>
-          <w:bCs/>
-        </w:rPr>
-        <w:t xml:space="preserve">API Technologies:</w:t>
-      </w:r>
-      <w:r>
-        <w:t xml:space="preserve"> </w:t>
-      </w:r>
-      <w:r>
-        <w:t xml:space="preserve">REST, GraphQL, gRPC, SWIFT messaging protocols</w:t>
-      </w:r>
-    </w:p>
+        <w:t xml:space="preserve">Passionate about learning languages, particularly Spanish.</w:t>
+      </w:r>
+    </w:p>
+    <w:bookmarkEnd w:id="15"/>
     <w:bookmarkEnd w:id="16"/>
-    <w:bookmarkStart w:id="17" w:name="interests"/>
-    <w:p>
-      <w:pPr>
-        <w:pStyle w:val="Heading2"/>
-      </w:pPr>
-      <w:r>
-        <w:t xml:space="preserve">Interests</w:t>
-      </w:r>
-    </w:p>
-    <w:p>
-      <w:pPr>
-        <w:pStyle w:val="Compact"/>
-        <w:numPr>
-          <w:ilvl w:val="0"/>
-          <w:numId w:val="1008"/>
-        </w:numPr>
-      </w:pPr>
-      <w:r>
-        <w:rPr>
-          <w:b/>
-          <w:bCs/>
-        </w:rPr>
-        <w:t xml:space="preserve">Bouldering:</w:t>
-      </w:r>
-      <w:r>
-        <w:t xml:space="preserve"> </w:t>
-      </w:r>
-      <w:r>
-        <w:t xml:space="preserve">Enthusiastic climber who values both the sense of achievement and the strong community bonds the sport fosters. I regularly take climbing trips, embracing the camaraderie and shared challenges.</w:t>
-      </w:r>
-    </w:p>
-    <w:p>
-      <w:pPr>
-        <w:pStyle w:val="Compact"/>
-        <w:numPr>
-          <w:ilvl w:val="0"/>
-          <w:numId w:val="1008"/>
-        </w:numPr>
-      </w:pPr>
-      <w:r>
-        <w:rPr>
-          <w:b/>
-          <w:bCs/>
-        </w:rPr>
-        <w:t xml:space="preserve">Argentinian Tango:</w:t>
-      </w:r>
-      <w:r>
-        <w:t xml:space="preserve"> </w:t>
-      </w:r>
-      <w:r>
-        <w:t xml:space="preserve">A dance that cultivates connection, improvisation, and musicality. I appreciate how it develops deep partnership and encourages creative expression.</w:t>
-      </w:r>
-    </w:p>
-    <w:p>
-      <w:pPr>
-        <w:pStyle w:val="Compact"/>
-        <w:numPr>
-          <w:ilvl w:val="0"/>
-          <w:numId w:val="1008"/>
-        </w:numPr>
-      </w:pPr>
-      <w:r>
-        <w:rPr>
-          <w:b/>
-          <w:bCs/>
-        </w:rPr>
-        <w:t xml:space="preserve">Languages:</w:t>
-      </w:r>
-      <w:r>
-        <w:t xml:space="preserve"> </w:t>
-      </w:r>
-      <w:r>
-        <w:t xml:space="preserve">Passionate about learning languages, particularly Spanish. Engaging with different cultures through language enriches my perspective of the world.</w:t>
-      </w:r>
-    </w:p>
-    <w:bookmarkEnd w:id="17"/>
-    <w:bookmarkEnd w:id="18"/>
     <w:sectPr>
       <w:footnotePr>
         <w:numRestart w:val="eachSect"/>
@@ -967,12 +988,6 @@
     <w:abstractNumId w:val="991"/>
   </w:num>
   <w:num w:numId="1006">
-    <w:abstractNumId w:val="991"/>
-  </w:num>
-  <w:num w:numId="1007">
-    <w:abstractNumId w:val="991"/>
-  </w:num>
-  <w:num w:numId="1008">
     <w:abstractNumId w:val="991"/>
   </w:num>
 </w:numbering>

</xml_diff>